<commit_message>
Cambios en escaleta y guion LE_06_08_CO
Se incluyó un recurso que había quedado por fuera
</commit_message>
<xml_diff>
--- a/fuentes/contenidos/grado06/guion08/LE_06_08_CO.docx
+++ b/fuentes/contenidos/grado06/guion08/LE_06_08_CO.docx
@@ -12143,13 +12143,7 @@
               <w:rPr>
                 <w:rStyle w:val="image-id"/>
               </w:rPr>
-              <w:t>97939331</w:t>
-            </w:r>
-            <w:r>
-              <w:rPr>
-                <w:rStyle w:val="image-id"/>
-              </w:rPr>
-              <w:t>)</w:t>
+              <w:t>97939331)</w:t>
             </w:r>
           </w:p>
           <w:p>
@@ -17541,7 +17535,6 @@
                 <w:szCs w:val="24"/>
               </w:rPr>
             </w:pPr>
-            <w:proofErr w:type="spellStart"/>
             <w:r>
               <w:rPr>
                 <w:rFonts w:ascii="Times New Roman" w:hAnsi="Times New Roman" w:cs="Times New Roman"/>
@@ -17550,7 +17543,6 @@
               </w:rPr>
               <w:t>Mabla</w:t>
             </w:r>
-            <w:proofErr w:type="spellEnd"/>
           </w:p>
         </w:tc>
         <w:tc>
@@ -20629,8 +20621,6 @@
                 <w:szCs w:val="24"/>
               </w:rPr>
             </w:pPr>
-            <w:bookmarkStart w:id="0" w:name="_GoBack"/>
-            <w:bookmarkEnd w:id="0"/>
           </w:p>
           <w:p>
             <w:pPr>
@@ -25640,6 +25630,244 @@
         </w:rPr>
       </w:pPr>
     </w:p>
+    <w:tbl>
+      <w:tblPr>
+        <w:tblStyle w:val="Tablaconcuadrcula"/>
+        <w:tblW w:w="0" w:type="auto"/>
+        <w:tblLook w:val="04A0" w:firstRow="1" w:lastRow="0" w:firstColumn="1" w:lastColumn="0" w:noHBand="0" w:noVBand="1"/>
+      </w:tblPr>
+      <w:tblGrid>
+        <w:gridCol w:w="2454"/>
+        <w:gridCol w:w="6260"/>
+      </w:tblGrid>
+      <w:tr>
+        <w:tc>
+          <w:tcPr>
+            <w:tcW w:w="8714" w:type="dxa"/>
+            <w:gridSpan w:val="2"/>
+            <w:shd w:val="clear" w:color="auto" w:fill="000000" w:themeFill="text1"/>
+          </w:tcPr>
+          <w:p>
+            <w:pPr>
+              <w:jc w:val="center"/>
+              <w:rPr>
+                <w:rFonts w:ascii="Times New Roman" w:eastAsia="Batang" w:hAnsi="Times New Roman" w:cs="Times New Roman"/>
+                <w:b/>
+                <w:color w:val="FFFFFF" w:themeColor="background1"/>
+                <w:sz w:val="24"/>
+                <w:szCs w:val="24"/>
+              </w:rPr>
+            </w:pPr>
+            <w:r>
+              <w:rPr>
+                <w:rFonts w:ascii="Times New Roman" w:eastAsia="Batang" w:hAnsi="Times New Roman" w:cs="Times New Roman"/>
+                <w:b/>
+                <w:color w:val="FFFFFF" w:themeColor="background1"/>
+                <w:sz w:val="24"/>
+                <w:szCs w:val="24"/>
+              </w:rPr>
+              <w:t>Practica: (recurso de ejercitación nuevo)</w:t>
+            </w:r>
+          </w:p>
+        </w:tc>
+      </w:tr>
+      <w:tr>
+        <w:tc>
+          <w:tcPr>
+            <w:tcW w:w="2454" w:type="dxa"/>
+          </w:tcPr>
+          <w:p>
+            <w:pPr>
+              <w:rPr>
+                <w:rFonts w:ascii="Times New Roman" w:eastAsia="Batang" w:hAnsi="Times New Roman" w:cs="Times New Roman"/>
+                <w:b/>
+                <w:color w:val="000000"/>
+                <w:sz w:val="24"/>
+                <w:szCs w:val="24"/>
+              </w:rPr>
+            </w:pPr>
+            <w:r>
+              <w:rPr>
+                <w:rFonts w:ascii="Times New Roman" w:eastAsia="Batang" w:hAnsi="Times New Roman" w:cs="Times New Roman"/>
+                <w:b/>
+                <w:color w:val="000000"/>
+                <w:sz w:val="24"/>
+                <w:szCs w:val="24"/>
+              </w:rPr>
+              <w:t>Código</w:t>
+            </w:r>
+          </w:p>
+        </w:tc>
+        <w:tc>
+          <w:tcPr>
+            <w:tcW w:w="6260" w:type="dxa"/>
+          </w:tcPr>
+          <w:p>
+            <w:pPr>
+              <w:rPr>
+                <w:rFonts w:ascii="Times New Roman" w:eastAsia="Batang" w:hAnsi="Times New Roman" w:cs="Times New Roman"/>
+                <w:b/>
+                <w:color w:val="000000"/>
+                <w:sz w:val="24"/>
+                <w:szCs w:val="24"/>
+              </w:rPr>
+            </w:pPr>
+            <w:r>
+              <w:rPr>
+                <w:rFonts w:ascii="Times New Roman" w:eastAsia="Batang" w:hAnsi="Times New Roman" w:cs="Times New Roman"/>
+                <w:color w:val="000000"/>
+                <w:sz w:val="24"/>
+                <w:szCs w:val="24"/>
+              </w:rPr>
+              <w:t>LE_06_08_REC200</w:t>
+            </w:r>
+          </w:p>
+        </w:tc>
+      </w:tr>
+      <w:tr>
+        <w:tc>
+          <w:tcPr>
+            <w:tcW w:w="2454" w:type="dxa"/>
+          </w:tcPr>
+          <w:p>
+            <w:pPr>
+              <w:rPr>
+                <w:rFonts w:ascii="Times New Roman" w:eastAsia="Batang" w:hAnsi="Times New Roman" w:cs="Times New Roman"/>
+                <w:color w:val="000000"/>
+                <w:sz w:val="24"/>
+                <w:szCs w:val="24"/>
+              </w:rPr>
+            </w:pPr>
+            <w:r>
+              <w:rPr>
+                <w:rFonts w:ascii="Times New Roman" w:eastAsia="Batang" w:hAnsi="Times New Roman" w:cs="Times New Roman"/>
+                <w:b/>
+                <w:color w:val="000000"/>
+                <w:sz w:val="24"/>
+                <w:szCs w:val="24"/>
+              </w:rPr>
+              <w:t>Título</w:t>
+            </w:r>
+          </w:p>
+        </w:tc>
+        <w:tc>
+          <w:tcPr>
+            <w:tcW w:w="6260" w:type="dxa"/>
+          </w:tcPr>
+          <w:p>
+            <w:pPr>
+              <w:rPr>
+                <w:rFonts w:ascii="Times New Roman" w:eastAsia="Batang" w:hAnsi="Times New Roman" w:cs="Times New Roman"/>
+                <w:color w:val="000000"/>
+                <w:sz w:val="24"/>
+                <w:szCs w:val="24"/>
+              </w:rPr>
+            </w:pPr>
+            <w:r>
+              <w:rPr>
+                <w:rFonts w:ascii="Times New Roman" w:hAnsi="Times New Roman" w:cs="Times New Roman"/>
+                <w:color w:val="000000"/>
+                <w:sz w:val="24"/>
+                <w:szCs w:val="24"/>
+              </w:rPr>
+              <w:t>Los roles en</w:t>
+            </w:r>
+            <w:r>
+              <w:rPr>
+                <w:rFonts w:ascii="Times New Roman" w:hAnsi="Times New Roman" w:cs="Times New Roman"/>
+                <w:color w:val="000000"/>
+                <w:sz w:val="24"/>
+                <w:szCs w:val="24"/>
+              </w:rPr>
+              <w:t xml:space="preserve"> un </w:t>
+            </w:r>
+            <w:proofErr w:type="spellStart"/>
+            <w:r>
+              <w:rPr>
+                <w:rFonts w:ascii="Times New Roman" w:hAnsi="Times New Roman" w:cs="Times New Roman"/>
+                <w:color w:val="000000"/>
+                <w:sz w:val="24"/>
+                <w:szCs w:val="24"/>
+              </w:rPr>
+              <w:t>sociodrama</w:t>
+            </w:r>
+            <w:proofErr w:type="spellEnd"/>
+          </w:p>
+        </w:tc>
+      </w:tr>
+      <w:tr>
+        <w:tc>
+          <w:tcPr>
+            <w:tcW w:w="2454" w:type="dxa"/>
+          </w:tcPr>
+          <w:p>
+            <w:pPr>
+              <w:rPr>
+                <w:rFonts w:ascii="Times New Roman" w:eastAsia="Batang" w:hAnsi="Times New Roman" w:cs="Times New Roman"/>
+                <w:color w:val="000000"/>
+                <w:sz w:val="24"/>
+                <w:szCs w:val="24"/>
+              </w:rPr>
+            </w:pPr>
+            <w:r>
+              <w:rPr>
+                <w:rFonts w:ascii="Times New Roman" w:eastAsia="Batang" w:hAnsi="Times New Roman" w:cs="Times New Roman"/>
+                <w:b/>
+                <w:color w:val="000000"/>
+                <w:sz w:val="24"/>
+                <w:szCs w:val="24"/>
+              </w:rPr>
+              <w:t>Descripción</w:t>
+            </w:r>
+          </w:p>
+        </w:tc>
+        <w:tc>
+          <w:tcPr>
+            <w:tcW w:w="6260" w:type="dxa"/>
+          </w:tcPr>
+          <w:p>
+            <w:pPr>
+              <w:rPr>
+                <w:rFonts w:ascii="Times New Roman" w:eastAsia="Batang" w:hAnsi="Times New Roman" w:cs="Times New Roman"/>
+                <w:color w:val="000000"/>
+                <w:sz w:val="24"/>
+                <w:szCs w:val="24"/>
+              </w:rPr>
+            </w:pPr>
+            <w:r>
+              <w:rPr>
+                <w:rFonts w:ascii="Times New Roman" w:hAnsi="Times New Roman" w:cs="Times New Roman"/>
+                <w:color w:val="000000"/>
+                <w:sz w:val="24"/>
+                <w:szCs w:val="24"/>
+              </w:rPr>
+              <w:t xml:space="preserve">Actividad sobre tareas y funciones de los participantes en </w:t>
+            </w:r>
+            <w:proofErr w:type="spellStart"/>
+            <w:r>
+              <w:rPr>
+                <w:rFonts w:ascii="Times New Roman" w:hAnsi="Times New Roman" w:cs="Times New Roman"/>
+                <w:color w:val="000000"/>
+                <w:sz w:val="24"/>
+                <w:szCs w:val="24"/>
+              </w:rPr>
+              <w:t>sociodramas</w:t>
+            </w:r>
+            <w:proofErr w:type="spellEnd"/>
+          </w:p>
+        </w:tc>
+      </w:tr>
+    </w:tbl>
+    <w:p>
+      <w:pPr>
+        <w:shd w:val="clear" w:color="auto" w:fill="FFFFFF"/>
+        <w:rPr>
+          <w:rFonts w:ascii="Times New Roman" w:eastAsia="Batang" w:hAnsi="Times New Roman" w:cs="Times New Roman"/>
+          <w:sz w:val="24"/>
+          <w:szCs w:val="24"/>
+        </w:rPr>
+      </w:pPr>
+    </w:p>
     <w:p>
       <w:pPr>
         <w:shd w:val="clear" w:color="auto" w:fill="FFFFFF"/>
@@ -25788,7 +26016,16 @@
                 <w:sz w:val="24"/>
                 <w:szCs w:val="24"/>
               </w:rPr>
-              <w:t>LE_06_08_REC200</w:t>
+              <w:t>LE_06_08_REC21</w:t>
+            </w:r>
+            <w:r>
+              <w:rPr>
+                <w:rFonts w:ascii="Times New Roman" w:eastAsia="Batang" w:hAnsi="Times New Roman" w:cs="Times New Roman"/>
+                <w:color w:val="000000"/>
+                <w:sz w:val="24"/>
+                <w:szCs w:val="24"/>
+              </w:rPr>
+              <w:t>0</w:t>
             </w:r>
           </w:p>
         </w:tc>
@@ -26006,6 +26243,7 @@
           <w:sz w:val="24"/>
           <w:szCs w:val="24"/>
         </w:rPr>
+        <w:lastRenderedPageBreak/>
         <w:t>¿</w:t>
       </w:r>
       <w:r>
@@ -26170,7 +26408,6 @@
                 <w:sz w:val="24"/>
                 <w:szCs w:val="24"/>
               </w:rPr>
-              <w:lastRenderedPageBreak/>
               <w:t>Descripción</w:t>
             </w:r>
           </w:p>
@@ -26757,6 +26994,7 @@
           <w:sz w:val="24"/>
           <w:szCs w:val="24"/>
         </w:rPr>
+        <w:lastRenderedPageBreak/>
         <w:t xml:space="preserve">Además, la ropa de trabajo cumple con la función de garantizar la comodidad y la seguridad de quienes ejercen funciones </w:t>
       </w:r>
       <w:r>
@@ -26850,7 +27088,6 @@
                 <w:sz w:val="24"/>
                 <w:szCs w:val="24"/>
               </w:rPr>
-              <w:lastRenderedPageBreak/>
               <w:t>Código</w:t>
             </w:r>
           </w:p>
@@ -27762,6 +27999,7 @@
                 <w:sz w:val="24"/>
                 <w:szCs w:val="24"/>
               </w:rPr>
+              <w:lastRenderedPageBreak/>
               <w:t>Profundiza (recurso de exposición)</w:t>
             </w:r>
           </w:p>
@@ -27824,7 +28062,7 @@
                 <w:sz w:val="24"/>
                 <w:szCs w:val="24"/>
               </w:rPr>
-              <w:t>REC21</w:t>
+              <w:t>REC22</w:t>
             </w:r>
             <w:r>
               <w:rPr>
@@ -28777,6 +29015,7 @@
           <w:sz w:val="24"/>
           <w:szCs w:val="24"/>
         </w:rPr>
+        <w:lastRenderedPageBreak/>
         <w:t xml:space="preserve">Los grupos urbanos </w:t>
       </w:r>
       <w:r>
@@ -29815,7 +30054,7 @@
                 <w:sz w:val="24"/>
                 <w:szCs w:val="24"/>
               </w:rPr>
-              <w:t>LE_06_08_REC22</w:t>
+              <w:t>LE_06_08_REC23</w:t>
             </w:r>
             <w:r>
               <w:rPr>
@@ -30160,7 +30399,7 @@
                 <w:sz w:val="24"/>
                 <w:szCs w:val="24"/>
               </w:rPr>
-              <w:t>LE_06_08_REC23</w:t>
+              <w:t>LE_06_08_REC24</w:t>
             </w:r>
             <w:r>
               <w:rPr>
@@ -31008,6 +31247,7 @@
           <w:sz w:val="24"/>
           <w:szCs w:val="24"/>
         </w:rPr>
+        <w:lastRenderedPageBreak/>
         <w:t xml:space="preserve"> </w:t>
       </w:r>
     </w:p>
@@ -31126,7 +31366,6 @@
                 <w:sz w:val="24"/>
                 <w:szCs w:val="24"/>
               </w:rPr>
-              <w:lastRenderedPageBreak/>
               <w:t>Función expresiva o emotiva</w:t>
             </w:r>
           </w:p>
@@ -32015,6 +32254,7 @@
           <w:sz w:val="24"/>
           <w:szCs w:val="24"/>
         </w:rPr>
+        <w:lastRenderedPageBreak/>
         <w:t xml:space="preserve">Opinar es emitir juicios que siempre están cargados de subjetividad (pensamientos, emociones, puntos de vista, experiencias, testimonios…). </w:t>
       </w:r>
       <w:r>
@@ -32032,16 +32272,7 @@
           <w:sz w:val="24"/>
           <w:szCs w:val="24"/>
         </w:rPr>
-        <w:t xml:space="preserve">; por ello los géneros de opinión mezclan hechos sobre los cuales construyen tesis, argumentos y contraargumentos. </w:t>
-      </w:r>
-      <w:r>
-        <w:rPr>
-          <w:rFonts w:ascii="Times New Roman" w:eastAsia="Batang" w:hAnsi="Times New Roman" w:cs="Times New Roman"/>
-          <w:sz w:val="24"/>
-          <w:szCs w:val="24"/>
-        </w:rPr>
-        <w:lastRenderedPageBreak/>
-        <w:t>Una forma sencilla de reconocer las opiniones es cuando el autor comienza a hablar en primera persona incluyendo expresiones como:</w:t>
+        <w:t>; por ello los géneros de opinión mezclan hechos sobre los cuales construyen tesis, argumentos y contraargumentos. Una forma sencilla de reconocer las opiniones es cuando el autor comienza a hablar en primera persona incluyendo expresiones como:</w:t>
       </w:r>
     </w:p>
     <w:p>
@@ -32361,7 +32592,7 @@
                 <w:sz w:val="24"/>
                 <w:szCs w:val="24"/>
               </w:rPr>
-              <w:t>LE_06_08_REC24</w:t>
+              <w:t>LE_06_08_REC25</w:t>
             </w:r>
             <w:r>
               <w:rPr>
@@ -32776,6 +33007,7 @@
           <w:sz w:val="24"/>
           <w:szCs w:val="24"/>
         </w:rPr>
+        <w:lastRenderedPageBreak/>
         <w:t>El debate entre informar y opinar puede ser eterno, así que es recomendable que comiences a leer sobre el tema, a consultar los diversos puntos de vista de grandes periodistas colombianos y a construir tu propi</w:t>
       </w:r>
       <w:r>
@@ -32826,7 +33058,6 @@
           <w:szCs w:val="24"/>
           <w:highlight w:val="yellow"/>
         </w:rPr>
-        <w:lastRenderedPageBreak/>
         <w:t>[SECCIÓN 2]</w:t>
       </w:r>
       <w:r>
@@ -32958,7 +33189,7 @@
                 <w:sz w:val="24"/>
                 <w:szCs w:val="24"/>
               </w:rPr>
-              <w:t>LE_06_08_REC25</w:t>
+              <w:t>LE_06_08_REC26</w:t>
             </w:r>
             <w:r>
               <w:rPr>
@@ -33283,7 +33514,7 @@
                 <w:sz w:val="24"/>
                 <w:szCs w:val="24"/>
               </w:rPr>
-              <w:t>8_REC27</w:t>
+              <w:t>8_REC28</w:t>
             </w:r>
             <w:r>
               <w:rPr>
@@ -33500,7 +33731,7 @@
                 <w:sz w:val="24"/>
                 <w:szCs w:val="24"/>
               </w:rPr>
-              <w:t>LE_06_08_REC28</w:t>
+              <w:t>LE_06_08_REC29</w:t>
             </w:r>
             <w:r>
               <w:rPr>
@@ -33739,7 +33970,16 @@
                 <w:sz w:val="24"/>
                 <w:szCs w:val="24"/>
               </w:rPr>
-              <w:t>LE_06_08_REC290</w:t>
+              <w:t>LE_06_08_REC30</w:t>
+            </w:r>
+            <w:r>
+              <w:rPr>
+                <w:rFonts w:ascii="Times New Roman" w:eastAsia="Batang" w:hAnsi="Times New Roman" w:cs="Times New Roman"/>
+                <w:color w:val="000000"/>
+                <w:sz w:val="24"/>
+                <w:szCs w:val="24"/>
+              </w:rPr>
+              <w:t>0</w:t>
             </w:r>
           </w:p>
         </w:tc>
@@ -33947,7 +34187,16 @@
                 <w:sz w:val="24"/>
                 <w:szCs w:val="24"/>
               </w:rPr>
-              <w:t>LE_06_08_REC300</w:t>
+              <w:t>LE_06_08_REC31</w:t>
+            </w:r>
+            <w:r>
+              <w:rPr>
+                <w:rFonts w:ascii="Times New Roman" w:eastAsia="Batang" w:hAnsi="Times New Roman" w:cs="Times New Roman"/>
+                <w:color w:val="000000"/>
+                <w:sz w:val="24"/>
+                <w:szCs w:val="24"/>
+              </w:rPr>
+              <w:t>0</w:t>
             </w:r>
           </w:p>
         </w:tc>
@@ -34203,7 +34452,7 @@
                 <w:sz w:val="24"/>
                 <w:szCs w:val="24"/>
               </w:rPr>
-              <w:t>_REC32</w:t>
+              <w:t>_REC33</w:t>
             </w:r>
             <w:r>
               <w:rPr>
@@ -34239,6 +34488,7 @@
                 <w:sz w:val="24"/>
                 <w:szCs w:val="24"/>
               </w:rPr>
+              <w:lastRenderedPageBreak/>
               <w:t>Título</w:t>
             </w:r>
           </w:p>
@@ -34404,7 +34654,6 @@
                 <w:sz w:val="24"/>
                 <w:szCs w:val="24"/>
               </w:rPr>
-              <w:lastRenderedPageBreak/>
               <w:t>Código</w:t>
             </w:r>
           </w:p>
@@ -34456,7 +34705,7 @@
                 <w:sz w:val="24"/>
                 <w:szCs w:val="24"/>
               </w:rPr>
-              <w:t>33</w:t>
+              <w:t>34</w:t>
             </w:r>
             <w:r>
               <w:rPr>
@@ -34683,16 +34932,43 @@
                 <w:sz w:val="24"/>
                 <w:szCs w:val="24"/>
               </w:rPr>
-              <w:t>LE_06_08_</w:t>
-            </w:r>
-            <w:r>
-              <w:rPr>
-                <w:rFonts w:ascii="Times New Roman" w:hAnsi="Times New Roman" w:cs="Times New Roman"/>
-                <w:color w:val="000000"/>
-                <w:sz w:val="24"/>
-                <w:szCs w:val="24"/>
-              </w:rPr>
-              <w:t>REC340</w:t>
+              <w:t>LE_06_0</w:t>
+            </w:r>
+            <w:r>
+              <w:rPr>
+                <w:rFonts w:ascii="Times New Roman" w:hAnsi="Times New Roman" w:cs="Times New Roman"/>
+                <w:color w:val="000000"/>
+                <w:sz w:val="24"/>
+                <w:szCs w:val="24"/>
+              </w:rPr>
+              <w:t>8</w:t>
+            </w:r>
+            <w:r>
+              <w:rPr>
+                <w:rFonts w:ascii="Times New Roman" w:hAnsi="Times New Roman" w:cs="Times New Roman"/>
+                <w:color w:val="000000"/>
+                <w:sz w:val="24"/>
+                <w:szCs w:val="24"/>
+              </w:rPr>
+              <w:t>_REC</w:t>
+            </w:r>
+            <w:r>
+              <w:rPr>
+                <w:rFonts w:ascii="Times New Roman" w:hAnsi="Times New Roman" w:cs="Times New Roman"/>
+                <w:sz w:val="24"/>
+                <w:szCs w:val="24"/>
+              </w:rPr>
+              <w:t>35</w:t>
+            </w:r>
+            <w:bookmarkStart w:id="0" w:name="_GoBack"/>
+            <w:bookmarkEnd w:id="0"/>
+            <w:r>
+              <w:rPr>
+                <w:rFonts w:ascii="Times New Roman" w:hAnsi="Times New Roman" w:cs="Times New Roman"/>
+                <w:sz w:val="24"/>
+                <w:szCs w:val="24"/>
+              </w:rPr>
+              <w:t>0</w:t>
             </w:r>
           </w:p>
         </w:tc>

</xml_diff>